<commit_message>
More work on reports to be transferred to campus
</commit_message>
<xml_diff>
--- a/reccomenderWriteUp.docx
+++ b/reccomenderWriteUp.docx
@@ -134,6 +134,185 @@
           <w:u w:val="single"/>
         </w:rPr>
       </w:pPr>
+    </w:p>
+    <w:p>
+      <w:pPr>
+        <w:spacing w:after="0" w:line="480" w:lineRule="auto"/>
+        <w:jc w:val="center"/>
+        <w:rPr>
+          <w:b/>
+          <w:u w:val="single"/>
+        </w:rPr>
+      </w:pPr>
+    </w:p>
+    <w:p>
+      <w:pPr>
+        <w:spacing w:after="0" w:line="480" w:lineRule="auto"/>
+        <w:jc w:val="center"/>
+        <w:rPr>
+          <w:b/>
+          <w:u w:val="single"/>
+        </w:rPr>
+      </w:pPr>
+    </w:p>
+    <w:p>
+      <w:pPr>
+        <w:spacing w:after="0" w:line="480" w:lineRule="auto"/>
+        <w:jc w:val="center"/>
+        <w:rPr>
+          <w:b/>
+          <w:u w:val="single"/>
+        </w:rPr>
+      </w:pPr>
+    </w:p>
+    <w:p>
+      <w:pPr>
+        <w:spacing w:after="0" w:line="480" w:lineRule="auto"/>
+        <w:jc w:val="center"/>
+        <w:rPr>
+          <w:b/>
+          <w:u w:val="single"/>
+        </w:rPr>
+      </w:pPr>
+    </w:p>
+    <w:p>
+      <w:pPr>
+        <w:spacing w:after="0" w:line="480" w:lineRule="auto"/>
+        <w:jc w:val="center"/>
+        <w:rPr>
+          <w:b/>
+          <w:u w:val="single"/>
+        </w:rPr>
+      </w:pPr>
+    </w:p>
+    <w:p>
+      <w:pPr>
+        <w:spacing w:after="0" w:line="480" w:lineRule="auto"/>
+        <w:jc w:val="center"/>
+        <w:rPr>
+          <w:b/>
+          <w:u w:val="single"/>
+        </w:rPr>
+      </w:pPr>
+    </w:p>
+    <w:p>
+      <w:pPr>
+        <w:spacing w:after="0" w:line="480" w:lineRule="auto"/>
+        <w:jc w:val="center"/>
+        <w:rPr>
+          <w:b/>
+          <w:u w:val="single"/>
+        </w:rPr>
+      </w:pPr>
+    </w:p>
+    <w:p>
+      <w:pPr>
+        <w:spacing w:after="0" w:line="480" w:lineRule="auto"/>
+        <w:jc w:val="center"/>
+        <w:rPr>
+          <w:b/>
+          <w:u w:val="single"/>
+        </w:rPr>
+      </w:pPr>
+    </w:p>
+    <w:p>
+      <w:pPr>
+        <w:spacing w:after="0" w:line="480" w:lineRule="auto"/>
+        <w:jc w:val="center"/>
+        <w:rPr>
+          <w:b/>
+          <w:u w:val="single"/>
+        </w:rPr>
+      </w:pPr>
+    </w:p>
+    <w:p>
+      <w:pPr>
+        <w:spacing w:after="0" w:line="480" w:lineRule="auto"/>
+        <w:jc w:val="center"/>
+        <w:rPr>
+          <w:b/>
+          <w:u w:val="single"/>
+        </w:rPr>
+      </w:pPr>
+    </w:p>
+    <w:p>
+      <w:pPr>
+        <w:spacing w:after="0" w:line="480" w:lineRule="auto"/>
+        <w:jc w:val="center"/>
+        <w:rPr>
+          <w:b/>
+          <w:u w:val="single"/>
+        </w:rPr>
+      </w:pPr>
+    </w:p>
+    <w:p>
+      <w:pPr>
+        <w:spacing w:after="0" w:line="480" w:lineRule="auto"/>
+        <w:jc w:val="center"/>
+        <w:rPr>
+          <w:b/>
+          <w:u w:val="single"/>
+        </w:rPr>
+      </w:pPr>
+      <w:r>
+        <w:lastRenderedPageBreak/>
+        <w:drawing>
+          <wp:anchor distT="0" distB="0" distL="114300" distR="114300" simplePos="0" relativeHeight="251658240" behindDoc="0" locked="0" layoutInCell="1" allowOverlap="1">
+            <wp:simplePos x="0" y="0"/>
+            <wp:positionH relativeFrom="column">
+              <wp:posOffset>3638550</wp:posOffset>
+            </wp:positionH>
+            <wp:positionV relativeFrom="paragraph">
+              <wp:posOffset>331470</wp:posOffset>
+            </wp:positionV>
+            <wp:extent cx="2762250" cy="4010025"/>
+            <wp:effectExtent l="0" t="0" r="0" b="9525"/>
+            <wp:wrapSquare wrapText="bothSides"/>
+            <wp:docPr id="1" name="Picture 1"/>
+            <wp:cNvGraphicFramePr>
+              <a:graphicFrameLocks xmlns:a="http://schemas.openxmlformats.org/drawingml/2006/main" noChangeAspect="1"/>
+            </wp:cNvGraphicFramePr>
+            <a:graphic xmlns:a="http://schemas.openxmlformats.org/drawingml/2006/main">
+              <a:graphicData uri="http://schemas.openxmlformats.org/drawingml/2006/picture">
+                <pic:pic xmlns:pic="http://schemas.openxmlformats.org/drawingml/2006/picture">
+                  <pic:nvPicPr>
+                    <pic:cNvPr id="0" name="Picture 1"/>
+                    <pic:cNvPicPr>
+                      <a:picLocks noChangeAspect="1" noChangeArrowheads="1"/>
+                    </pic:cNvPicPr>
+                  </pic:nvPicPr>
+                  <pic:blipFill>
+                    <a:blip r:embed="rId6">
+                      <a:extLst>
+                        <a:ext uri="{28A0092B-C50C-407E-A947-70E740481C1C}">
+                          <a14:useLocalDpi xmlns:a14="http://schemas.microsoft.com/office/drawing/2010/main" val="0"/>
+                        </a:ext>
+                      </a:extLst>
+                    </a:blip>
+                    <a:srcRect/>
+                    <a:stretch>
+                      <a:fillRect/>
+                    </a:stretch>
+                  </pic:blipFill>
+                  <pic:spPr bwMode="auto">
+                    <a:xfrm>
+                      <a:off x="0" y="0"/>
+                      <a:ext cx="2762250" cy="4010025"/>
+                    </a:xfrm>
+                    <a:prstGeom prst="rect">
+                      <a:avLst/>
+                    </a:prstGeom>
+                    <a:noFill/>
+                    <a:ln>
+                      <a:noFill/>
+                    </a:ln>
+                  </pic:spPr>
+                </pic:pic>
+              </a:graphicData>
+            </a:graphic>
+          </wp:anchor>
+        </w:drawing>
+      </w:r>
       <w:r>
         <w:rPr>
           <w:b/>
@@ -152,14 +331,18 @@
     <w:p>
       <w:pPr>
         <w:spacing w:after="0" w:line="480" w:lineRule="auto"/>
-        <w:jc w:val="center"/>
         <w:rPr>
           <w:b/>
           <w:u w:val="single"/>
         </w:rPr>
       </w:pPr>
-      <w:bookmarkStart w:id="0" w:name="_GoBack"/>
-      <w:bookmarkEnd w:id="0"/>
+      <w:r>
+        <w:rPr>
+          <w:b/>
+          <w:u w:val="single"/>
+        </w:rPr>
+        <w:br w:type="textWrapping" w:clear="all"/>
+      </w:r>
     </w:p>
     <w:p>
       <w:pPr>
@@ -193,6 +376,43 @@
           <w:lang w:eastAsia="en-US"/>
         </w:rPr>
       </w:pPr>
+      <w:r>
+        <w:rPr>
+          <w:noProof/>
+          <w:lang w:eastAsia="en-US"/>
+        </w:rPr>
+        <w:drawing>
+          <wp:inline distT="0" distB="0" distL="0" distR="0" wp14:anchorId="524E3AA1" wp14:editId="1D740693">
+            <wp:extent cx="4572000" cy="2743200"/>
+            <wp:effectExtent l="0" t="0" r="0" b="0"/>
+            <wp:docPr id="2" name="Chart 2">
+              <a:extLst xmlns:a="http://schemas.openxmlformats.org/drawingml/2006/main">
+                <a:ext uri="{FF2B5EF4-FFF2-40B4-BE49-F238E27FC236}">
+                  <a16:creationId xmlns:a16="http://schemas.microsoft.com/office/drawing/2014/main" id="{C6800FD6-58D2-4440-B97A-C9EF2B4D799D}"/>
+                </a:ext>
+              </a:extLst>
+            </wp:docPr>
+            <wp:cNvGraphicFramePr/>
+            <a:graphic xmlns:a="http://schemas.openxmlformats.org/drawingml/2006/main">
+              <a:graphicData uri="http://schemas.openxmlformats.org/drawingml/2006/chart">
+                <c:chart xmlns:c="http://schemas.openxmlformats.org/drawingml/2006/chart" xmlns:r="http://schemas.openxmlformats.org/officeDocument/2006/relationships" r:id="rId7"/>
+              </a:graphicData>
+            </a:graphic>
+          </wp:inline>
+        </w:drawing>
+      </w:r>
+    </w:p>
+    <w:p>
+      <w:pPr>
+        <w:spacing w:after="0" w:line="480" w:lineRule="auto"/>
+        <w:jc w:val="center"/>
+        <w:rPr>
+          <w:b/>
+          <w:noProof/>
+          <w:u w:val="single"/>
+          <w:lang w:eastAsia="en-US"/>
+        </w:rPr>
+      </w:pPr>
     </w:p>
     <w:p>
       <w:pPr>
@@ -212,6 +432,7 @@
           <w:u w:val="single"/>
           <w:lang w:eastAsia="en-US"/>
         </w:rPr>
+        <w:lastRenderedPageBreak/>
         <w:t>Pt 14 Results</w:t>
       </w:r>
     </w:p>
@@ -226,6 +447,44 @@
           <w:lang w:eastAsia="en-US"/>
         </w:rPr>
       </w:pPr>
+      <w:r>
+        <w:rPr>
+          <w:noProof/>
+          <w:lang w:eastAsia="en-US"/>
+        </w:rPr>
+        <w:drawing>
+          <wp:inline distT="0" distB="0" distL="0" distR="0" wp14:anchorId="227872C4" wp14:editId="44FED80D">
+            <wp:extent cx="4572000" cy="2743200"/>
+            <wp:effectExtent l="0" t="0" r="0" b="0"/>
+            <wp:docPr id="3" name="Chart 3">
+              <a:extLst xmlns:a="http://schemas.openxmlformats.org/drawingml/2006/main">
+                <a:ext uri="{FF2B5EF4-FFF2-40B4-BE49-F238E27FC236}">
+                  <a16:creationId xmlns:a16="http://schemas.microsoft.com/office/drawing/2014/main" id="{6868B345-C240-4782-A5F5-B8AA2C49903A}"/>
+                </a:ext>
+              </a:extLst>
+            </wp:docPr>
+            <wp:cNvGraphicFramePr/>
+            <a:graphic xmlns:a="http://schemas.openxmlformats.org/drawingml/2006/main">
+              <a:graphicData uri="http://schemas.openxmlformats.org/drawingml/2006/chart">
+                <c:chart xmlns:c="http://schemas.openxmlformats.org/drawingml/2006/chart" xmlns:r="http://schemas.openxmlformats.org/officeDocument/2006/relationships" r:id="rId8"/>
+              </a:graphicData>
+            </a:graphic>
+          </wp:inline>
+        </w:drawing>
+      </w:r>
+    </w:p>
+    <w:p>
+      <w:pPr>
+        <w:spacing w:after="0" w:line="480" w:lineRule="auto"/>
+        <w:rPr>
+          <w:b/>
+          <w:noProof/>
+          <w:u w:val="single"/>
+          <w:lang w:eastAsia="en-US"/>
+        </w:rPr>
+      </w:pPr>
+      <w:bookmarkStart w:id="0" w:name="_GoBack"/>
+      <w:bookmarkEnd w:id="0"/>
     </w:p>
     <w:p>
       <w:pPr>
@@ -822,6 +1081,2216 @@
 </w:styles>
 </file>
 
+<file path=word/charts/chart1.xml><?xml version="1.0" encoding="utf-8"?>
+<c:chartSpace xmlns:c="http://schemas.openxmlformats.org/drawingml/2006/chart" xmlns:a="http://schemas.openxmlformats.org/drawingml/2006/main" xmlns:r="http://schemas.openxmlformats.org/officeDocument/2006/relationships" xmlns:c16r2="http://schemas.microsoft.com/office/drawing/2015/06/chart">
+  <c:date1904 val="0"/>
+  <c:lang val="en-US"/>
+  <c:roundedCorners val="0"/>
+  <mc:AlternateContent xmlns:mc="http://schemas.openxmlformats.org/markup-compatibility/2006">
+    <mc:Choice xmlns:c14="http://schemas.microsoft.com/office/drawing/2007/8/2/chart" Requires="c14">
+      <c14:style val="102"/>
+    </mc:Choice>
+    <mc:Fallback>
+      <c:style val="2"/>
+    </mc:Fallback>
+  </mc:AlternateContent>
+  <c:chart>
+    <c:title>
+      <c:tx>
+        <c:rich>
+          <a:bodyPr rot="0" spcFirstLastPara="1" vertOverflow="ellipsis" vert="horz" wrap="square" anchor="ctr" anchorCtr="1"/>
+          <a:lstStyle/>
+          <a:p>
+            <a:pPr>
+              <a:defRPr sz="1400" b="0" i="0" u="none" strike="noStrike" kern="1200" spc="0" baseline="0">
+                <a:solidFill>
+                  <a:schemeClr val="tx1">
+                    <a:lumMod val="65000"/>
+                    <a:lumOff val="35000"/>
+                  </a:schemeClr>
+                </a:solidFill>
+                <a:latin typeface="+mn-lt"/>
+                <a:ea typeface="+mn-ea"/>
+                <a:cs typeface="+mn-cs"/>
+              </a:defRPr>
+            </a:pPr>
+            <a:r>
+              <a:rPr lang="en-US"/>
+              <a:t>User</a:t>
+            </a:r>
+            <a:r>
+              <a:rPr lang="en-US" baseline="0"/>
+              <a:t> vs Item Based  CF Performace</a:t>
+            </a:r>
+            <a:endParaRPr lang="en-US"/>
+          </a:p>
+        </c:rich>
+      </c:tx>
+      <c:overlay val="0"/>
+      <c:spPr>
+        <a:noFill/>
+        <a:ln>
+          <a:noFill/>
+        </a:ln>
+        <a:effectLst/>
+      </c:spPr>
+      <c:txPr>
+        <a:bodyPr rot="0" spcFirstLastPara="1" vertOverflow="ellipsis" vert="horz" wrap="square" anchor="ctr" anchorCtr="1"/>
+        <a:lstStyle/>
+        <a:p>
+          <a:pPr>
+            <a:defRPr sz="1400" b="0" i="0" u="none" strike="noStrike" kern="1200" spc="0" baseline="0">
+              <a:solidFill>
+                <a:schemeClr val="tx1">
+                  <a:lumMod val="65000"/>
+                  <a:lumOff val="35000"/>
+                </a:schemeClr>
+              </a:solidFill>
+              <a:latin typeface="+mn-lt"/>
+              <a:ea typeface="+mn-ea"/>
+              <a:cs typeface="+mn-cs"/>
+            </a:defRPr>
+          </a:pPr>
+          <a:endParaRPr lang="en-US"/>
+        </a:p>
+      </c:txPr>
+    </c:title>
+    <c:autoTitleDeleted val="0"/>
+    <c:plotArea>
+      <c:layout/>
+      <c:barChart>
+        <c:barDir val="col"/>
+        <c:grouping val="clustered"/>
+        <c:varyColors val="0"/>
+        <c:ser>
+          <c:idx val="0"/>
+          <c:order val="0"/>
+          <c:tx>
+            <c:strRef>
+              <c:f>Sheet1!$H$1</c:f>
+              <c:strCache>
+                <c:ptCount val="1"/>
+                <c:pt idx="0">
+                  <c:v>Mean MAE</c:v>
+                </c:pt>
+              </c:strCache>
+            </c:strRef>
+          </c:tx>
+          <c:spPr>
+            <a:solidFill>
+              <a:schemeClr val="accent1"/>
+            </a:solidFill>
+            <a:ln>
+              <a:noFill/>
+            </a:ln>
+            <a:effectLst/>
+          </c:spPr>
+          <c:invertIfNegative val="0"/>
+          <c:cat>
+            <c:strRef>
+              <c:f>Sheet1!$F$2:$G$8</c:f>
+              <c:strCache>
+                <c:ptCount val="7"/>
+                <c:pt idx="0">
+                  <c:v>MSD</c:v>
+                </c:pt>
+                <c:pt idx="1">
+                  <c:v>Cosine</c:v>
+                </c:pt>
+                <c:pt idx="2">
+                  <c:v>Pearson</c:v>
+                </c:pt>
+                <c:pt idx="4">
+                  <c:v>MSD</c:v>
+                </c:pt>
+                <c:pt idx="5">
+                  <c:v>Cosine</c:v>
+                </c:pt>
+                <c:pt idx="6">
+                  <c:v>Pearson</c:v>
+                </c:pt>
+              </c:strCache>
+            </c:strRef>
+          </c:cat>
+          <c:val>
+            <c:numRef>
+              <c:f>Sheet1!$H$2:$H$8</c:f>
+              <c:numCache>
+                <c:formatCode>General</c:formatCode>
+                <c:ptCount val="7"/>
+                <c:pt idx="0">
+                  <c:v>0.78239999999999998</c:v>
+                </c:pt>
+                <c:pt idx="1">
+                  <c:v>0.80959999999999999</c:v>
+                </c:pt>
+                <c:pt idx="2">
+                  <c:v>0.8105</c:v>
+                </c:pt>
+                <c:pt idx="4">
+                  <c:v>0.78080000000000005</c:v>
+                </c:pt>
+                <c:pt idx="5">
+                  <c:v>0.82189999999999996</c:v>
+                </c:pt>
+                <c:pt idx="6">
+                  <c:v>0.83819999999999995</c:v>
+                </c:pt>
+              </c:numCache>
+            </c:numRef>
+          </c:val>
+          <c:extLst>
+            <c:ext xmlns:c16="http://schemas.microsoft.com/office/drawing/2014/chart" uri="{C3380CC4-5D6E-409C-BE32-E72D297353CC}">
+              <c16:uniqueId val="{00000000-7780-4197-8259-16741A89F60C}"/>
+            </c:ext>
+          </c:extLst>
+        </c:ser>
+        <c:ser>
+          <c:idx val="1"/>
+          <c:order val="1"/>
+          <c:tx>
+            <c:strRef>
+              <c:f>Sheet1!$I$1</c:f>
+              <c:strCache>
+                <c:ptCount val="1"/>
+                <c:pt idx="0">
+                  <c:v>Mean RMSE</c:v>
+                </c:pt>
+              </c:strCache>
+            </c:strRef>
+          </c:tx>
+          <c:spPr>
+            <a:solidFill>
+              <a:schemeClr val="accent2"/>
+            </a:solidFill>
+            <a:ln>
+              <a:noFill/>
+            </a:ln>
+            <a:effectLst/>
+          </c:spPr>
+          <c:invertIfNegative val="0"/>
+          <c:cat>
+            <c:strRef>
+              <c:f>Sheet1!$F$2:$G$8</c:f>
+              <c:strCache>
+                <c:ptCount val="7"/>
+                <c:pt idx="0">
+                  <c:v>MSD</c:v>
+                </c:pt>
+                <c:pt idx="1">
+                  <c:v>Cosine</c:v>
+                </c:pt>
+                <c:pt idx="2">
+                  <c:v>Pearson</c:v>
+                </c:pt>
+                <c:pt idx="4">
+                  <c:v>MSD</c:v>
+                </c:pt>
+                <c:pt idx="5">
+                  <c:v>Cosine</c:v>
+                </c:pt>
+                <c:pt idx="6">
+                  <c:v>Pearson</c:v>
+                </c:pt>
+              </c:strCache>
+            </c:strRef>
+          </c:cat>
+          <c:val>
+            <c:numRef>
+              <c:f>Sheet1!$I$2:$I$8</c:f>
+              <c:numCache>
+                <c:formatCode>General</c:formatCode>
+                <c:ptCount val="7"/>
+                <c:pt idx="0">
+                  <c:v>0.98970000000000002</c:v>
+                </c:pt>
+                <c:pt idx="1">
+                  <c:v>1.0226</c:v>
+                </c:pt>
+                <c:pt idx="2">
+                  <c:v>1.0210999999999999</c:v>
+                </c:pt>
+                <c:pt idx="4">
+                  <c:v>0.98560000000000003</c:v>
+                </c:pt>
+                <c:pt idx="5">
+                  <c:v>1.0354000000000001</c:v>
+                </c:pt>
+                <c:pt idx="6">
+                  <c:v>1.0474000000000001</c:v>
+                </c:pt>
+              </c:numCache>
+            </c:numRef>
+          </c:val>
+          <c:extLst>
+            <c:ext xmlns:c16="http://schemas.microsoft.com/office/drawing/2014/chart" uri="{C3380CC4-5D6E-409C-BE32-E72D297353CC}">
+              <c16:uniqueId val="{00000001-7780-4197-8259-16741A89F60C}"/>
+            </c:ext>
+          </c:extLst>
+        </c:ser>
+        <c:dLbls>
+          <c:showLegendKey val="0"/>
+          <c:showVal val="0"/>
+          <c:showCatName val="0"/>
+          <c:showSerName val="0"/>
+          <c:showPercent val="0"/>
+          <c:showBubbleSize val="0"/>
+        </c:dLbls>
+        <c:gapWidth val="219"/>
+        <c:overlap val="-27"/>
+        <c:axId val="370073696"/>
+        <c:axId val="311392704"/>
+      </c:barChart>
+      <c:catAx>
+        <c:axId val="370073696"/>
+        <c:scaling>
+          <c:orientation val="minMax"/>
+        </c:scaling>
+        <c:delete val="0"/>
+        <c:axPos val="b"/>
+        <c:title>
+          <c:tx>
+            <c:rich>
+              <a:bodyPr rot="0" spcFirstLastPara="1" vertOverflow="ellipsis" vert="horz" wrap="square" anchor="ctr" anchorCtr="1"/>
+              <a:lstStyle/>
+              <a:p>
+                <a:pPr>
+                  <a:defRPr sz="1000" b="0" i="0" u="none" strike="noStrike" kern="1200" baseline="0">
+                    <a:solidFill>
+                      <a:schemeClr val="tx1">
+                        <a:lumMod val="65000"/>
+                        <a:lumOff val="35000"/>
+                      </a:schemeClr>
+                    </a:solidFill>
+                    <a:latin typeface="+mn-lt"/>
+                    <a:ea typeface="+mn-ea"/>
+                    <a:cs typeface="+mn-cs"/>
+                  </a:defRPr>
+                </a:pPr>
+                <a:r>
+                  <a:rPr lang="en-US"/>
+                  <a:t>User Based CF                                                        Item Based CF</a:t>
+                </a:r>
+              </a:p>
+            </c:rich>
+          </c:tx>
+          <c:overlay val="0"/>
+          <c:spPr>
+            <a:noFill/>
+            <a:ln>
+              <a:noFill/>
+            </a:ln>
+            <a:effectLst/>
+          </c:spPr>
+          <c:txPr>
+            <a:bodyPr rot="0" spcFirstLastPara="1" vertOverflow="ellipsis" vert="horz" wrap="square" anchor="ctr" anchorCtr="1"/>
+            <a:lstStyle/>
+            <a:p>
+              <a:pPr>
+                <a:defRPr sz="1000" b="0" i="0" u="none" strike="noStrike" kern="1200" baseline="0">
+                  <a:solidFill>
+                    <a:schemeClr val="tx1">
+                      <a:lumMod val="65000"/>
+                      <a:lumOff val="35000"/>
+                    </a:schemeClr>
+                  </a:solidFill>
+                  <a:latin typeface="+mn-lt"/>
+                  <a:ea typeface="+mn-ea"/>
+                  <a:cs typeface="+mn-cs"/>
+                </a:defRPr>
+              </a:pPr>
+              <a:endParaRPr lang="en-US"/>
+            </a:p>
+          </c:txPr>
+        </c:title>
+        <c:numFmt formatCode="General" sourceLinked="1"/>
+        <c:majorTickMark val="none"/>
+        <c:minorTickMark val="none"/>
+        <c:tickLblPos val="nextTo"/>
+        <c:spPr>
+          <a:noFill/>
+          <a:ln w="9525" cap="flat" cmpd="sng" algn="ctr">
+            <a:solidFill>
+              <a:schemeClr val="tx1">
+                <a:lumMod val="15000"/>
+                <a:lumOff val="85000"/>
+              </a:schemeClr>
+            </a:solidFill>
+            <a:round/>
+          </a:ln>
+          <a:effectLst/>
+        </c:spPr>
+        <c:txPr>
+          <a:bodyPr rot="-60000000" spcFirstLastPara="1" vertOverflow="ellipsis" vert="horz" wrap="square" anchor="ctr" anchorCtr="1"/>
+          <a:lstStyle/>
+          <a:p>
+            <a:pPr>
+              <a:defRPr sz="900" b="0" i="0" u="none" strike="noStrike" kern="1200" baseline="0">
+                <a:solidFill>
+                  <a:schemeClr val="tx1">
+                    <a:lumMod val="65000"/>
+                    <a:lumOff val="35000"/>
+                  </a:schemeClr>
+                </a:solidFill>
+                <a:latin typeface="+mn-lt"/>
+                <a:ea typeface="+mn-ea"/>
+                <a:cs typeface="+mn-cs"/>
+              </a:defRPr>
+            </a:pPr>
+            <a:endParaRPr lang="en-US"/>
+          </a:p>
+        </c:txPr>
+        <c:crossAx val="311392704"/>
+        <c:crosses val="autoZero"/>
+        <c:auto val="1"/>
+        <c:lblAlgn val="ctr"/>
+        <c:lblOffset val="100"/>
+        <c:noMultiLvlLbl val="0"/>
+      </c:catAx>
+      <c:valAx>
+        <c:axId val="311392704"/>
+        <c:scaling>
+          <c:orientation val="minMax"/>
+        </c:scaling>
+        <c:delete val="0"/>
+        <c:axPos val="l"/>
+        <c:majorGridlines>
+          <c:spPr>
+            <a:ln w="9525" cap="flat" cmpd="sng" algn="ctr">
+              <a:solidFill>
+                <a:schemeClr val="tx1">
+                  <a:lumMod val="15000"/>
+                  <a:lumOff val="85000"/>
+                </a:schemeClr>
+              </a:solidFill>
+              <a:round/>
+            </a:ln>
+            <a:effectLst/>
+          </c:spPr>
+        </c:majorGridlines>
+        <c:numFmt formatCode="General" sourceLinked="1"/>
+        <c:majorTickMark val="none"/>
+        <c:minorTickMark val="none"/>
+        <c:tickLblPos val="nextTo"/>
+        <c:spPr>
+          <a:noFill/>
+          <a:ln>
+            <a:noFill/>
+          </a:ln>
+          <a:effectLst/>
+        </c:spPr>
+        <c:txPr>
+          <a:bodyPr rot="-60000000" spcFirstLastPara="1" vertOverflow="ellipsis" vert="horz" wrap="square" anchor="ctr" anchorCtr="1"/>
+          <a:lstStyle/>
+          <a:p>
+            <a:pPr>
+              <a:defRPr sz="900" b="0" i="0" u="none" strike="noStrike" kern="1200" baseline="0">
+                <a:solidFill>
+                  <a:schemeClr val="tx1">
+                    <a:lumMod val="65000"/>
+                    <a:lumOff val="35000"/>
+                  </a:schemeClr>
+                </a:solidFill>
+                <a:latin typeface="+mn-lt"/>
+                <a:ea typeface="+mn-ea"/>
+                <a:cs typeface="+mn-cs"/>
+              </a:defRPr>
+            </a:pPr>
+            <a:endParaRPr lang="en-US"/>
+          </a:p>
+        </c:txPr>
+        <c:crossAx val="370073696"/>
+        <c:crosses val="autoZero"/>
+        <c:crossBetween val="between"/>
+      </c:valAx>
+      <c:spPr>
+        <a:noFill/>
+        <a:ln>
+          <a:noFill/>
+        </a:ln>
+        <a:effectLst/>
+      </c:spPr>
+    </c:plotArea>
+    <c:legend>
+      <c:legendPos val="b"/>
+      <c:overlay val="0"/>
+      <c:spPr>
+        <a:noFill/>
+        <a:ln>
+          <a:noFill/>
+        </a:ln>
+        <a:effectLst/>
+      </c:spPr>
+      <c:txPr>
+        <a:bodyPr rot="0" spcFirstLastPara="1" vertOverflow="ellipsis" vert="horz" wrap="square" anchor="ctr" anchorCtr="1"/>
+        <a:lstStyle/>
+        <a:p>
+          <a:pPr>
+            <a:defRPr sz="900" b="0" i="0" u="none" strike="noStrike" kern="1200" baseline="0">
+              <a:solidFill>
+                <a:schemeClr val="tx1">
+                  <a:lumMod val="65000"/>
+                  <a:lumOff val="35000"/>
+                </a:schemeClr>
+              </a:solidFill>
+              <a:latin typeface="+mn-lt"/>
+              <a:ea typeface="+mn-ea"/>
+              <a:cs typeface="+mn-cs"/>
+            </a:defRPr>
+          </a:pPr>
+          <a:endParaRPr lang="en-US"/>
+        </a:p>
+      </c:txPr>
+    </c:legend>
+    <c:plotVisOnly val="1"/>
+    <c:dispBlanksAs val="gap"/>
+    <c:showDLblsOverMax val="0"/>
+  </c:chart>
+  <c:spPr>
+    <a:solidFill>
+      <a:schemeClr val="bg1"/>
+    </a:solidFill>
+    <a:ln w="9525" cap="flat" cmpd="sng" algn="ctr">
+      <a:solidFill>
+        <a:schemeClr val="tx1">
+          <a:lumMod val="15000"/>
+          <a:lumOff val="85000"/>
+        </a:schemeClr>
+      </a:solidFill>
+      <a:round/>
+    </a:ln>
+    <a:effectLst/>
+  </c:spPr>
+  <c:txPr>
+    <a:bodyPr/>
+    <a:lstStyle/>
+    <a:p>
+      <a:pPr>
+        <a:defRPr/>
+      </a:pPr>
+      <a:endParaRPr lang="en-US"/>
+    </a:p>
+  </c:txPr>
+  <c:externalData r:id="rId3">
+    <c:autoUpdate val="0"/>
+  </c:externalData>
+</c:chartSpace>
+</file>
+
+<file path=word/charts/chart2.xml><?xml version="1.0" encoding="utf-8"?>
+<c:chartSpace xmlns:c="http://schemas.openxmlformats.org/drawingml/2006/chart" xmlns:a="http://schemas.openxmlformats.org/drawingml/2006/main" xmlns:r="http://schemas.openxmlformats.org/officeDocument/2006/relationships" xmlns:c16r2="http://schemas.microsoft.com/office/drawing/2015/06/chart">
+  <c:date1904 val="0"/>
+  <c:lang val="en-US"/>
+  <c:roundedCorners val="0"/>
+  <mc:AlternateContent xmlns:mc="http://schemas.openxmlformats.org/markup-compatibility/2006">
+    <mc:Choice xmlns:c14="http://schemas.microsoft.com/office/drawing/2007/8/2/chart" Requires="c14">
+      <c14:style val="102"/>
+    </mc:Choice>
+    <mc:Fallback>
+      <c:style val="2"/>
+    </mc:Fallback>
+  </mc:AlternateContent>
+  <c:chart>
+    <c:title>
+      <c:tx>
+        <c:rich>
+          <a:bodyPr rot="0" spcFirstLastPara="1" vertOverflow="ellipsis" vert="horz" wrap="square" anchor="ctr" anchorCtr="1"/>
+          <a:lstStyle/>
+          <a:p>
+            <a:pPr>
+              <a:defRPr sz="1400" b="0" i="0" u="none" strike="noStrike" kern="1200" spc="0" baseline="0">
+                <a:solidFill>
+                  <a:schemeClr val="tx1">
+                    <a:lumMod val="65000"/>
+                    <a:lumOff val="35000"/>
+                  </a:schemeClr>
+                </a:solidFill>
+                <a:latin typeface="+mn-lt"/>
+                <a:ea typeface="+mn-ea"/>
+                <a:cs typeface="+mn-cs"/>
+              </a:defRPr>
+            </a:pPr>
+            <a:r>
+              <a:rPr lang="en-US"/>
+              <a:t>Mean RMSE of Item and User Based CF for</a:t>
+            </a:r>
+            <a:r>
+              <a:rPr lang="en-US" baseline="0"/>
+              <a:t> Different K Values</a:t>
+            </a:r>
+            <a:endParaRPr lang="en-US"/>
+          </a:p>
+        </c:rich>
+      </c:tx>
+      <c:overlay val="0"/>
+      <c:spPr>
+        <a:noFill/>
+        <a:ln>
+          <a:noFill/>
+        </a:ln>
+        <a:effectLst/>
+      </c:spPr>
+      <c:txPr>
+        <a:bodyPr rot="0" spcFirstLastPara="1" vertOverflow="ellipsis" vert="horz" wrap="square" anchor="ctr" anchorCtr="1"/>
+        <a:lstStyle/>
+        <a:p>
+          <a:pPr>
+            <a:defRPr sz="1400" b="0" i="0" u="none" strike="noStrike" kern="1200" spc="0" baseline="0">
+              <a:solidFill>
+                <a:schemeClr val="tx1">
+                  <a:lumMod val="65000"/>
+                  <a:lumOff val="35000"/>
+                </a:schemeClr>
+              </a:solidFill>
+              <a:latin typeface="+mn-lt"/>
+              <a:ea typeface="+mn-ea"/>
+              <a:cs typeface="+mn-cs"/>
+            </a:defRPr>
+          </a:pPr>
+          <a:endParaRPr lang="en-US"/>
+        </a:p>
+      </c:txPr>
+    </c:title>
+    <c:autoTitleDeleted val="0"/>
+    <c:plotArea>
+      <c:layout/>
+      <c:barChart>
+        <c:barDir val="col"/>
+        <c:grouping val="clustered"/>
+        <c:varyColors val="0"/>
+        <c:ser>
+          <c:idx val="0"/>
+          <c:order val="0"/>
+          <c:tx>
+            <c:strRef>
+              <c:f>Sheet1!$M$1</c:f>
+              <c:strCache>
+                <c:ptCount val="1"/>
+                <c:pt idx="0">
+                  <c:v>Mean RMSE</c:v>
+                </c:pt>
+              </c:strCache>
+            </c:strRef>
+          </c:tx>
+          <c:spPr>
+            <a:solidFill>
+              <a:schemeClr val="accent1"/>
+            </a:solidFill>
+            <a:ln>
+              <a:noFill/>
+            </a:ln>
+            <a:effectLst/>
+          </c:spPr>
+          <c:invertIfNegative val="0"/>
+          <c:dPt>
+            <c:idx val="9"/>
+            <c:invertIfNegative val="0"/>
+            <c:bubble3D val="0"/>
+            <c:spPr>
+              <a:solidFill>
+                <a:schemeClr val="accent2"/>
+              </a:solidFill>
+              <a:ln>
+                <a:noFill/>
+              </a:ln>
+              <a:effectLst/>
+            </c:spPr>
+            <c:extLst>
+              <c:ext xmlns:c16="http://schemas.microsoft.com/office/drawing/2014/chart" uri="{C3380CC4-5D6E-409C-BE32-E72D297353CC}">
+                <c16:uniqueId val="{00000001-12CD-4871-868B-934D7D1ACC1F}"/>
+              </c:ext>
+            </c:extLst>
+          </c:dPt>
+          <c:dPt>
+            <c:idx val="12"/>
+            <c:invertIfNegative val="0"/>
+            <c:bubble3D val="0"/>
+            <c:spPr>
+              <a:solidFill>
+                <a:schemeClr val="accent2"/>
+              </a:solidFill>
+              <a:ln>
+                <a:noFill/>
+              </a:ln>
+              <a:effectLst/>
+            </c:spPr>
+            <c:extLst>
+              <c:ext xmlns:c16="http://schemas.microsoft.com/office/drawing/2014/chart" uri="{C3380CC4-5D6E-409C-BE32-E72D297353CC}">
+                <c16:uniqueId val="{00000003-12CD-4871-868B-934D7D1ACC1F}"/>
+              </c:ext>
+            </c:extLst>
+          </c:dPt>
+          <c:cat>
+            <c:multiLvlStrRef>
+              <c:f>Sheet1!$K$2:$L$21</c:f>
+              <c:multiLvlStrCache>
+                <c:ptCount val="20"/>
+                <c:lvl>
+                  <c:pt idx="0">
+                    <c:v>ItemBased</c:v>
+                  </c:pt>
+                  <c:pt idx="1">
+                    <c:v>UserBased</c:v>
+                  </c:pt>
+                  <c:pt idx="2">
+                    <c:v>ItemBased</c:v>
+                  </c:pt>
+                  <c:pt idx="3">
+                    <c:v>UserBased</c:v>
+                  </c:pt>
+                  <c:pt idx="4">
+                    <c:v>ItemBased</c:v>
+                  </c:pt>
+                  <c:pt idx="5">
+                    <c:v>UserBased</c:v>
+                  </c:pt>
+                  <c:pt idx="6">
+                    <c:v>ItemBased</c:v>
+                  </c:pt>
+                  <c:pt idx="7">
+                    <c:v>UserBased</c:v>
+                  </c:pt>
+                  <c:pt idx="8">
+                    <c:v>ItemBased</c:v>
+                  </c:pt>
+                  <c:pt idx="9">
+                    <c:v>UserBased</c:v>
+                  </c:pt>
+                  <c:pt idx="10">
+                    <c:v>ItemBased</c:v>
+                  </c:pt>
+                  <c:pt idx="11">
+                    <c:v>UserBased</c:v>
+                  </c:pt>
+                  <c:pt idx="12">
+                    <c:v>ItemBased</c:v>
+                  </c:pt>
+                  <c:pt idx="13">
+                    <c:v>UserBased</c:v>
+                  </c:pt>
+                  <c:pt idx="14">
+                    <c:v>ItemBased</c:v>
+                  </c:pt>
+                  <c:pt idx="15">
+                    <c:v>UserBased</c:v>
+                  </c:pt>
+                  <c:pt idx="16">
+                    <c:v>ItemBased</c:v>
+                  </c:pt>
+                  <c:pt idx="17">
+                    <c:v>UserBased</c:v>
+                  </c:pt>
+                  <c:pt idx="18">
+                    <c:v>ItemBased</c:v>
+                  </c:pt>
+                  <c:pt idx="19">
+                    <c:v>UserBased</c:v>
+                  </c:pt>
+                </c:lvl>
+                <c:lvl>
+                  <c:pt idx="0">
+                    <c:v>5</c:v>
+                  </c:pt>
+                  <c:pt idx="1">
+                    <c:v>5</c:v>
+                  </c:pt>
+                  <c:pt idx="2">
+                    <c:v>10</c:v>
+                  </c:pt>
+                  <c:pt idx="3">
+                    <c:v>10</c:v>
+                  </c:pt>
+                  <c:pt idx="4">
+                    <c:v>15</c:v>
+                  </c:pt>
+                  <c:pt idx="5">
+                    <c:v>15</c:v>
+                  </c:pt>
+                  <c:pt idx="6">
+                    <c:v>20</c:v>
+                  </c:pt>
+                  <c:pt idx="7">
+                    <c:v>20</c:v>
+                  </c:pt>
+                  <c:pt idx="8">
+                    <c:v>25</c:v>
+                  </c:pt>
+                  <c:pt idx="9">
+                    <c:v>25</c:v>
+                  </c:pt>
+                  <c:pt idx="10">
+                    <c:v>30</c:v>
+                  </c:pt>
+                  <c:pt idx="11">
+                    <c:v>30</c:v>
+                  </c:pt>
+                  <c:pt idx="12">
+                    <c:v>35</c:v>
+                  </c:pt>
+                  <c:pt idx="13">
+                    <c:v>35</c:v>
+                  </c:pt>
+                  <c:pt idx="14">
+                    <c:v>40</c:v>
+                  </c:pt>
+                  <c:pt idx="15">
+                    <c:v>40</c:v>
+                  </c:pt>
+                  <c:pt idx="16">
+                    <c:v>45</c:v>
+                  </c:pt>
+                  <c:pt idx="17">
+                    <c:v>45</c:v>
+                  </c:pt>
+                  <c:pt idx="18">
+                    <c:v>50</c:v>
+                  </c:pt>
+                  <c:pt idx="19">
+                    <c:v>50</c:v>
+                  </c:pt>
+                </c:lvl>
+              </c:multiLvlStrCache>
+            </c:multiLvlStrRef>
+          </c:cat>
+          <c:val>
+            <c:numRef>
+              <c:f>Sheet1!$M$2:$M$21</c:f>
+              <c:numCache>
+                <c:formatCode>General</c:formatCode>
+                <c:ptCount val="20"/>
+                <c:pt idx="0">
+                  <c:v>1.0853999999999999</c:v>
+                </c:pt>
+                <c:pt idx="1">
+                  <c:v>1.0387</c:v>
+                </c:pt>
+                <c:pt idx="2">
+                  <c:v>1.0234000000000001</c:v>
+                </c:pt>
+                <c:pt idx="3">
+                  <c:v>1.0004999999999999</c:v>
+                </c:pt>
+                <c:pt idx="4">
+                  <c:v>1.0025999999999999</c:v>
+                </c:pt>
+                <c:pt idx="5">
+                  <c:v>0.99150000000000005</c:v>
+                </c:pt>
+                <c:pt idx="6">
+                  <c:v>0.99360000000000004</c:v>
+                </c:pt>
+                <c:pt idx="7">
+                  <c:v>0.98860000000000003</c:v>
+                </c:pt>
+                <c:pt idx="8">
+                  <c:v>0.98870000000000002</c:v>
+                </c:pt>
+                <c:pt idx="9">
+                  <c:v>0.98780000000000001</c:v>
+                </c:pt>
+                <c:pt idx="10">
+                  <c:v>0.98640000000000005</c:v>
+                </c:pt>
+                <c:pt idx="11">
+                  <c:v>0.9879</c:v>
+                </c:pt>
+                <c:pt idx="12">
+                  <c:v>0.98540000000000005</c:v>
+                </c:pt>
+                <c:pt idx="13">
+                  <c:v>0.98870000000000002</c:v>
+                </c:pt>
+                <c:pt idx="14">
+                  <c:v>0.98550000000000004</c:v>
+                </c:pt>
+                <c:pt idx="15">
+                  <c:v>0.98960000000000004</c:v>
+                </c:pt>
+                <c:pt idx="16">
+                  <c:v>0.9859</c:v>
+                </c:pt>
+                <c:pt idx="17">
+                  <c:v>0.99070000000000003</c:v>
+                </c:pt>
+                <c:pt idx="18">
+                  <c:v>0.98640000000000005</c:v>
+                </c:pt>
+                <c:pt idx="19">
+                  <c:v>0.99160000000000004</c:v>
+                </c:pt>
+              </c:numCache>
+            </c:numRef>
+          </c:val>
+          <c:extLst>
+            <c:ext xmlns:c16="http://schemas.microsoft.com/office/drawing/2014/chart" uri="{C3380CC4-5D6E-409C-BE32-E72D297353CC}">
+              <c16:uniqueId val="{00000004-12CD-4871-868B-934D7D1ACC1F}"/>
+            </c:ext>
+          </c:extLst>
+        </c:ser>
+        <c:dLbls>
+          <c:showLegendKey val="0"/>
+          <c:showVal val="0"/>
+          <c:showCatName val="0"/>
+          <c:showSerName val="0"/>
+          <c:showPercent val="0"/>
+          <c:showBubbleSize val="0"/>
+        </c:dLbls>
+        <c:gapWidth val="219"/>
+        <c:overlap val="-27"/>
+        <c:axId val="2084395424"/>
+        <c:axId val="2079641312"/>
+      </c:barChart>
+      <c:catAx>
+        <c:axId val="2084395424"/>
+        <c:scaling>
+          <c:orientation val="minMax"/>
+        </c:scaling>
+        <c:delete val="0"/>
+        <c:axPos val="b"/>
+        <c:title>
+          <c:tx>
+            <c:rich>
+              <a:bodyPr rot="0" spcFirstLastPara="1" vertOverflow="ellipsis" vert="horz" wrap="square" anchor="ctr" anchorCtr="1"/>
+              <a:lstStyle/>
+              <a:p>
+                <a:pPr>
+                  <a:defRPr sz="1000" b="0" i="0" u="none" strike="noStrike" kern="1200" baseline="0">
+                    <a:solidFill>
+                      <a:schemeClr val="tx1">
+                        <a:lumMod val="65000"/>
+                        <a:lumOff val="35000"/>
+                      </a:schemeClr>
+                    </a:solidFill>
+                    <a:latin typeface="+mn-lt"/>
+                    <a:ea typeface="+mn-ea"/>
+                    <a:cs typeface="+mn-cs"/>
+                  </a:defRPr>
+                </a:pPr>
+                <a:r>
+                  <a:rPr lang="en-US"/>
+                  <a:t>K</a:t>
+                </a:r>
+                <a:r>
+                  <a:rPr lang="en-US" baseline="0"/>
+                  <a:t> value and Type of CF</a:t>
+                </a:r>
+                <a:endParaRPr lang="en-US"/>
+              </a:p>
+            </c:rich>
+          </c:tx>
+          <c:overlay val="0"/>
+          <c:spPr>
+            <a:noFill/>
+            <a:ln>
+              <a:noFill/>
+            </a:ln>
+            <a:effectLst/>
+          </c:spPr>
+          <c:txPr>
+            <a:bodyPr rot="0" spcFirstLastPara="1" vertOverflow="ellipsis" vert="horz" wrap="square" anchor="ctr" anchorCtr="1"/>
+            <a:lstStyle/>
+            <a:p>
+              <a:pPr>
+                <a:defRPr sz="1000" b="0" i="0" u="none" strike="noStrike" kern="1200" baseline="0">
+                  <a:solidFill>
+                    <a:schemeClr val="tx1">
+                      <a:lumMod val="65000"/>
+                      <a:lumOff val="35000"/>
+                    </a:schemeClr>
+                  </a:solidFill>
+                  <a:latin typeface="+mn-lt"/>
+                  <a:ea typeface="+mn-ea"/>
+                  <a:cs typeface="+mn-cs"/>
+                </a:defRPr>
+              </a:pPr>
+              <a:endParaRPr lang="en-US"/>
+            </a:p>
+          </c:txPr>
+        </c:title>
+        <c:numFmt formatCode="General" sourceLinked="1"/>
+        <c:majorTickMark val="none"/>
+        <c:minorTickMark val="none"/>
+        <c:tickLblPos val="nextTo"/>
+        <c:spPr>
+          <a:noFill/>
+          <a:ln w="9525" cap="flat" cmpd="sng" algn="ctr">
+            <a:solidFill>
+              <a:schemeClr val="tx1">
+                <a:lumMod val="15000"/>
+                <a:lumOff val="85000"/>
+              </a:schemeClr>
+            </a:solidFill>
+            <a:round/>
+          </a:ln>
+          <a:effectLst/>
+        </c:spPr>
+        <c:txPr>
+          <a:bodyPr rot="-60000000" spcFirstLastPara="1" vertOverflow="ellipsis" vert="horz" wrap="square" anchor="ctr" anchorCtr="1"/>
+          <a:lstStyle/>
+          <a:p>
+            <a:pPr>
+              <a:defRPr sz="900" b="0" i="0" u="none" strike="noStrike" kern="1200" baseline="0">
+                <a:solidFill>
+                  <a:schemeClr val="tx1">
+                    <a:lumMod val="65000"/>
+                    <a:lumOff val="35000"/>
+                  </a:schemeClr>
+                </a:solidFill>
+                <a:latin typeface="+mn-lt"/>
+                <a:ea typeface="+mn-ea"/>
+                <a:cs typeface="+mn-cs"/>
+              </a:defRPr>
+            </a:pPr>
+            <a:endParaRPr lang="en-US"/>
+          </a:p>
+        </c:txPr>
+        <c:crossAx val="2079641312"/>
+        <c:crosses val="autoZero"/>
+        <c:auto val="1"/>
+        <c:lblAlgn val="ctr"/>
+        <c:lblOffset val="100"/>
+        <c:noMultiLvlLbl val="0"/>
+      </c:catAx>
+      <c:valAx>
+        <c:axId val="2079641312"/>
+        <c:scaling>
+          <c:orientation val="minMax"/>
+        </c:scaling>
+        <c:delete val="0"/>
+        <c:axPos val="l"/>
+        <c:majorGridlines>
+          <c:spPr>
+            <a:ln w="9525" cap="flat" cmpd="sng" algn="ctr">
+              <a:solidFill>
+                <a:schemeClr val="tx1">
+                  <a:lumMod val="15000"/>
+                  <a:lumOff val="85000"/>
+                </a:schemeClr>
+              </a:solidFill>
+              <a:round/>
+            </a:ln>
+            <a:effectLst/>
+          </c:spPr>
+        </c:majorGridlines>
+        <c:title>
+          <c:tx>
+            <c:rich>
+              <a:bodyPr rot="-5400000" spcFirstLastPara="1" vertOverflow="ellipsis" vert="horz" wrap="square" anchor="ctr" anchorCtr="1"/>
+              <a:lstStyle/>
+              <a:p>
+                <a:pPr>
+                  <a:defRPr sz="1000" b="0" i="0" u="none" strike="noStrike" kern="1200" baseline="0">
+                    <a:solidFill>
+                      <a:schemeClr val="tx1">
+                        <a:lumMod val="65000"/>
+                        <a:lumOff val="35000"/>
+                      </a:schemeClr>
+                    </a:solidFill>
+                    <a:latin typeface="+mn-lt"/>
+                    <a:ea typeface="+mn-ea"/>
+                    <a:cs typeface="+mn-cs"/>
+                  </a:defRPr>
+                </a:pPr>
+                <a:r>
+                  <a:rPr lang="en-US"/>
+                  <a:t>RMSE</a:t>
+                </a:r>
+              </a:p>
+            </c:rich>
+          </c:tx>
+          <c:overlay val="0"/>
+          <c:spPr>
+            <a:noFill/>
+            <a:ln>
+              <a:noFill/>
+            </a:ln>
+            <a:effectLst/>
+          </c:spPr>
+          <c:txPr>
+            <a:bodyPr rot="-5400000" spcFirstLastPara="1" vertOverflow="ellipsis" vert="horz" wrap="square" anchor="ctr" anchorCtr="1"/>
+            <a:lstStyle/>
+            <a:p>
+              <a:pPr>
+                <a:defRPr sz="1000" b="0" i="0" u="none" strike="noStrike" kern="1200" baseline="0">
+                  <a:solidFill>
+                    <a:schemeClr val="tx1">
+                      <a:lumMod val="65000"/>
+                      <a:lumOff val="35000"/>
+                    </a:schemeClr>
+                  </a:solidFill>
+                  <a:latin typeface="+mn-lt"/>
+                  <a:ea typeface="+mn-ea"/>
+                  <a:cs typeface="+mn-cs"/>
+                </a:defRPr>
+              </a:pPr>
+              <a:endParaRPr lang="en-US"/>
+            </a:p>
+          </c:txPr>
+        </c:title>
+        <c:numFmt formatCode="General" sourceLinked="1"/>
+        <c:majorTickMark val="none"/>
+        <c:minorTickMark val="none"/>
+        <c:tickLblPos val="nextTo"/>
+        <c:spPr>
+          <a:noFill/>
+          <a:ln>
+            <a:noFill/>
+          </a:ln>
+          <a:effectLst/>
+        </c:spPr>
+        <c:txPr>
+          <a:bodyPr rot="-60000000" spcFirstLastPara="1" vertOverflow="ellipsis" vert="horz" wrap="square" anchor="ctr" anchorCtr="1"/>
+          <a:lstStyle/>
+          <a:p>
+            <a:pPr>
+              <a:defRPr sz="900" b="0" i="0" u="none" strike="noStrike" kern="1200" baseline="0">
+                <a:solidFill>
+                  <a:schemeClr val="tx1">
+                    <a:lumMod val="65000"/>
+                    <a:lumOff val="35000"/>
+                  </a:schemeClr>
+                </a:solidFill>
+                <a:latin typeface="+mn-lt"/>
+                <a:ea typeface="+mn-ea"/>
+                <a:cs typeface="+mn-cs"/>
+              </a:defRPr>
+            </a:pPr>
+            <a:endParaRPr lang="en-US"/>
+          </a:p>
+        </c:txPr>
+        <c:crossAx val="2084395424"/>
+        <c:crosses val="autoZero"/>
+        <c:crossBetween val="between"/>
+      </c:valAx>
+      <c:spPr>
+        <a:noFill/>
+        <a:ln>
+          <a:noFill/>
+        </a:ln>
+        <a:effectLst/>
+      </c:spPr>
+    </c:plotArea>
+    <c:plotVisOnly val="1"/>
+    <c:dispBlanksAs val="gap"/>
+    <c:showDLblsOverMax val="0"/>
+  </c:chart>
+  <c:spPr>
+    <a:solidFill>
+      <a:schemeClr val="bg1"/>
+    </a:solidFill>
+    <a:ln w="9525" cap="flat" cmpd="sng" algn="ctr">
+      <a:solidFill>
+        <a:schemeClr val="tx1">
+          <a:lumMod val="15000"/>
+          <a:lumOff val="85000"/>
+        </a:schemeClr>
+      </a:solidFill>
+      <a:round/>
+    </a:ln>
+    <a:effectLst/>
+  </c:spPr>
+  <c:txPr>
+    <a:bodyPr/>
+    <a:lstStyle/>
+    <a:p>
+      <a:pPr>
+        <a:defRPr/>
+      </a:pPr>
+      <a:endParaRPr lang="en-US"/>
+    </a:p>
+  </c:txPr>
+  <c:externalData r:id="rId3">
+    <c:autoUpdate val="0"/>
+  </c:externalData>
+</c:chartSpace>
+</file>
+
+<file path=word/charts/colors1.xml><?xml version="1.0" encoding="utf-8"?>
+<cs:colorStyle xmlns:cs="http://schemas.microsoft.com/office/drawing/2012/chartStyle" xmlns:a="http://schemas.openxmlformats.org/drawingml/2006/main" meth="cycle" id="10">
+  <a:schemeClr val="accent1"/>
+  <a:schemeClr val="accent2"/>
+  <a:schemeClr val="accent3"/>
+  <a:schemeClr val="accent4"/>
+  <a:schemeClr val="accent5"/>
+  <a:schemeClr val="accent6"/>
+  <cs:variation/>
+  <cs:variation>
+    <a:lumMod val="60000"/>
+  </cs:variation>
+  <cs:variation>
+    <a:lumMod val="80000"/>
+    <a:lumOff val="20000"/>
+  </cs:variation>
+  <cs:variation>
+    <a:lumMod val="80000"/>
+  </cs:variation>
+  <cs:variation>
+    <a:lumMod val="60000"/>
+    <a:lumOff val="40000"/>
+  </cs:variation>
+  <cs:variation>
+    <a:lumMod val="50000"/>
+  </cs:variation>
+  <cs:variation>
+    <a:lumMod val="70000"/>
+    <a:lumOff val="30000"/>
+  </cs:variation>
+  <cs:variation>
+    <a:lumMod val="70000"/>
+  </cs:variation>
+  <cs:variation>
+    <a:lumMod val="50000"/>
+    <a:lumOff val="50000"/>
+  </cs:variation>
+</cs:colorStyle>
+</file>
+
+<file path=word/charts/colors2.xml><?xml version="1.0" encoding="utf-8"?>
+<cs:colorStyle xmlns:cs="http://schemas.microsoft.com/office/drawing/2012/chartStyle" xmlns:a="http://schemas.openxmlformats.org/drawingml/2006/main" meth="cycle" id="10">
+  <a:schemeClr val="accent1"/>
+  <a:schemeClr val="accent2"/>
+  <a:schemeClr val="accent3"/>
+  <a:schemeClr val="accent4"/>
+  <a:schemeClr val="accent5"/>
+  <a:schemeClr val="accent6"/>
+  <cs:variation/>
+  <cs:variation>
+    <a:lumMod val="60000"/>
+  </cs:variation>
+  <cs:variation>
+    <a:lumMod val="80000"/>
+    <a:lumOff val="20000"/>
+  </cs:variation>
+  <cs:variation>
+    <a:lumMod val="80000"/>
+  </cs:variation>
+  <cs:variation>
+    <a:lumMod val="60000"/>
+    <a:lumOff val="40000"/>
+  </cs:variation>
+  <cs:variation>
+    <a:lumMod val="50000"/>
+  </cs:variation>
+  <cs:variation>
+    <a:lumMod val="70000"/>
+    <a:lumOff val="30000"/>
+  </cs:variation>
+  <cs:variation>
+    <a:lumMod val="70000"/>
+  </cs:variation>
+  <cs:variation>
+    <a:lumMod val="50000"/>
+    <a:lumOff val="50000"/>
+  </cs:variation>
+</cs:colorStyle>
+</file>
+
+<file path=word/charts/style1.xml><?xml version="1.0" encoding="utf-8"?>
+<cs:chartStyle xmlns:cs="http://schemas.microsoft.com/office/drawing/2012/chartStyle" xmlns:a="http://schemas.openxmlformats.org/drawingml/2006/main" id="201">
+  <cs:axisTitle>
+    <cs:lnRef idx="0"/>
+    <cs:fillRef idx="0"/>
+    <cs:effectRef idx="0"/>
+    <cs:fontRef idx="minor">
+      <a:schemeClr val="tx1">
+        <a:lumMod val="65000"/>
+        <a:lumOff val="35000"/>
+      </a:schemeClr>
+    </cs:fontRef>
+    <cs:defRPr sz="1000" kern="1200"/>
+  </cs:axisTitle>
+  <cs:categoryAxis>
+    <cs:lnRef idx="0"/>
+    <cs:fillRef idx="0"/>
+    <cs:effectRef idx="0"/>
+    <cs:fontRef idx="minor">
+      <a:schemeClr val="tx1">
+        <a:lumMod val="65000"/>
+        <a:lumOff val="35000"/>
+      </a:schemeClr>
+    </cs:fontRef>
+    <cs:spPr>
+      <a:ln w="9525" cap="flat" cmpd="sng" algn="ctr">
+        <a:solidFill>
+          <a:schemeClr val="tx1">
+            <a:lumMod val="15000"/>
+            <a:lumOff val="85000"/>
+          </a:schemeClr>
+        </a:solidFill>
+        <a:round/>
+      </a:ln>
+    </cs:spPr>
+    <cs:defRPr sz="900" kern="1200"/>
+  </cs:categoryAxis>
+  <cs:chartArea mods="allowNoFillOverride allowNoLineOverride">
+    <cs:lnRef idx="0"/>
+    <cs:fillRef idx="0"/>
+    <cs:effectRef idx="0"/>
+    <cs:fontRef idx="minor">
+      <a:schemeClr val="tx1"/>
+    </cs:fontRef>
+    <cs:spPr>
+      <a:solidFill>
+        <a:schemeClr val="bg1"/>
+      </a:solidFill>
+      <a:ln w="9525" cap="flat" cmpd="sng" algn="ctr">
+        <a:solidFill>
+          <a:schemeClr val="tx1">
+            <a:lumMod val="15000"/>
+            <a:lumOff val="85000"/>
+          </a:schemeClr>
+        </a:solidFill>
+        <a:round/>
+      </a:ln>
+    </cs:spPr>
+    <cs:defRPr sz="1000" kern="1200"/>
+  </cs:chartArea>
+  <cs:dataLabel>
+    <cs:lnRef idx="0"/>
+    <cs:fillRef idx="0"/>
+    <cs:effectRef idx="0"/>
+    <cs:fontRef idx="minor">
+      <a:schemeClr val="tx1">
+        <a:lumMod val="75000"/>
+        <a:lumOff val="25000"/>
+      </a:schemeClr>
+    </cs:fontRef>
+    <cs:defRPr sz="900" kern="1200"/>
+  </cs:dataLabel>
+  <cs:dataLabelCallout>
+    <cs:lnRef idx="0"/>
+    <cs:fillRef idx="0"/>
+    <cs:effectRef idx="0"/>
+    <cs:fontRef idx="minor">
+      <a:schemeClr val="dk1">
+        <a:lumMod val="65000"/>
+        <a:lumOff val="35000"/>
+      </a:schemeClr>
+    </cs:fontRef>
+    <cs:spPr>
+      <a:solidFill>
+        <a:schemeClr val="lt1"/>
+      </a:solidFill>
+      <a:ln>
+        <a:solidFill>
+          <a:schemeClr val="dk1">
+            <a:lumMod val="25000"/>
+            <a:lumOff val="75000"/>
+          </a:schemeClr>
+        </a:solidFill>
+      </a:ln>
+    </cs:spPr>
+    <cs:defRPr sz="900" kern="1200"/>
+    <cs:bodyPr rot="0" spcFirstLastPara="1" vertOverflow="clip" horzOverflow="clip" vert="horz" wrap="square" lIns="36576" tIns="18288" rIns="36576" bIns="18288" anchor="ctr" anchorCtr="1">
+      <a:spAutoFit/>
+    </cs:bodyPr>
+  </cs:dataLabelCallout>
+  <cs:dataPoint>
+    <cs:lnRef idx="0"/>
+    <cs:fillRef idx="1">
+      <cs:styleClr val="auto"/>
+    </cs:fillRef>
+    <cs:effectRef idx="0"/>
+    <cs:fontRef idx="minor">
+      <a:schemeClr val="tx1"/>
+    </cs:fontRef>
+  </cs:dataPoint>
+  <cs:dataPoint3D>
+    <cs:lnRef idx="0"/>
+    <cs:fillRef idx="1">
+      <cs:styleClr val="auto"/>
+    </cs:fillRef>
+    <cs:effectRef idx="0"/>
+    <cs:fontRef idx="minor">
+      <a:schemeClr val="tx1"/>
+    </cs:fontRef>
+  </cs:dataPoint3D>
+  <cs:dataPointLine>
+    <cs:lnRef idx="0">
+      <cs:styleClr val="auto"/>
+    </cs:lnRef>
+    <cs:fillRef idx="1"/>
+    <cs:effectRef idx="0"/>
+    <cs:fontRef idx="minor">
+      <a:schemeClr val="tx1"/>
+    </cs:fontRef>
+    <cs:spPr>
+      <a:ln w="28575" cap="rnd">
+        <a:solidFill>
+          <a:schemeClr val="phClr"/>
+        </a:solidFill>
+        <a:round/>
+      </a:ln>
+    </cs:spPr>
+  </cs:dataPointLine>
+  <cs:dataPointMarker>
+    <cs:lnRef idx="0">
+      <cs:styleClr val="auto"/>
+    </cs:lnRef>
+    <cs:fillRef idx="1">
+      <cs:styleClr val="auto"/>
+    </cs:fillRef>
+    <cs:effectRef idx="0"/>
+    <cs:fontRef idx="minor">
+      <a:schemeClr val="tx1"/>
+    </cs:fontRef>
+    <cs:spPr>
+      <a:ln w="9525">
+        <a:solidFill>
+          <a:schemeClr val="phClr"/>
+        </a:solidFill>
+      </a:ln>
+    </cs:spPr>
+  </cs:dataPointMarker>
+  <cs:dataPointMarkerLayout symbol="circle" size="5"/>
+  <cs:dataPointWireframe>
+    <cs:lnRef idx="0">
+      <cs:styleClr val="auto"/>
+    </cs:lnRef>
+    <cs:fillRef idx="1"/>
+    <cs:effectRef idx="0"/>
+    <cs:fontRef idx="minor">
+      <a:schemeClr val="tx1"/>
+    </cs:fontRef>
+    <cs:spPr>
+      <a:ln w="9525" cap="rnd">
+        <a:solidFill>
+          <a:schemeClr val="phClr"/>
+        </a:solidFill>
+        <a:round/>
+      </a:ln>
+    </cs:spPr>
+  </cs:dataPointWireframe>
+  <cs:dataTable>
+    <cs:lnRef idx="0"/>
+    <cs:fillRef idx="0"/>
+    <cs:effectRef idx="0"/>
+    <cs:fontRef idx="minor">
+      <a:schemeClr val="tx1">
+        <a:lumMod val="65000"/>
+        <a:lumOff val="35000"/>
+      </a:schemeClr>
+    </cs:fontRef>
+    <cs:spPr>
+      <a:noFill/>
+      <a:ln w="9525" cap="flat" cmpd="sng" algn="ctr">
+        <a:solidFill>
+          <a:schemeClr val="tx1">
+            <a:lumMod val="15000"/>
+            <a:lumOff val="85000"/>
+          </a:schemeClr>
+        </a:solidFill>
+        <a:round/>
+      </a:ln>
+    </cs:spPr>
+    <cs:defRPr sz="900" kern="1200"/>
+  </cs:dataTable>
+  <cs:downBar>
+    <cs:lnRef idx="0"/>
+    <cs:fillRef idx="0"/>
+    <cs:effectRef idx="0"/>
+    <cs:fontRef idx="minor">
+      <a:schemeClr val="dk1"/>
+    </cs:fontRef>
+    <cs:spPr>
+      <a:solidFill>
+        <a:schemeClr val="dk1">
+          <a:lumMod val="65000"/>
+          <a:lumOff val="35000"/>
+        </a:schemeClr>
+      </a:solidFill>
+      <a:ln w="9525">
+        <a:solidFill>
+          <a:schemeClr val="tx1">
+            <a:lumMod val="65000"/>
+            <a:lumOff val="35000"/>
+          </a:schemeClr>
+        </a:solidFill>
+      </a:ln>
+    </cs:spPr>
+  </cs:downBar>
+  <cs:dropLine>
+    <cs:lnRef idx="0"/>
+    <cs:fillRef idx="0"/>
+    <cs:effectRef idx="0"/>
+    <cs:fontRef idx="minor">
+      <a:schemeClr val="tx1"/>
+    </cs:fontRef>
+    <cs:spPr>
+      <a:ln w="9525" cap="flat" cmpd="sng" algn="ctr">
+        <a:solidFill>
+          <a:schemeClr val="tx1">
+            <a:lumMod val="35000"/>
+            <a:lumOff val="65000"/>
+          </a:schemeClr>
+        </a:solidFill>
+        <a:round/>
+      </a:ln>
+    </cs:spPr>
+  </cs:dropLine>
+  <cs:errorBar>
+    <cs:lnRef idx="0"/>
+    <cs:fillRef idx="0"/>
+    <cs:effectRef idx="0"/>
+    <cs:fontRef idx="minor">
+      <a:schemeClr val="tx1"/>
+    </cs:fontRef>
+    <cs:spPr>
+      <a:ln w="9525" cap="flat" cmpd="sng" algn="ctr">
+        <a:solidFill>
+          <a:schemeClr val="tx1">
+            <a:lumMod val="65000"/>
+            <a:lumOff val="35000"/>
+          </a:schemeClr>
+        </a:solidFill>
+        <a:round/>
+      </a:ln>
+    </cs:spPr>
+  </cs:errorBar>
+  <cs:floor>
+    <cs:lnRef idx="0"/>
+    <cs:fillRef idx="0"/>
+    <cs:effectRef idx="0"/>
+    <cs:fontRef idx="minor">
+      <a:schemeClr val="tx1"/>
+    </cs:fontRef>
+    <cs:spPr>
+      <a:noFill/>
+      <a:ln>
+        <a:noFill/>
+      </a:ln>
+    </cs:spPr>
+  </cs:floor>
+  <cs:gridlineMajor>
+    <cs:lnRef idx="0"/>
+    <cs:fillRef idx="0"/>
+    <cs:effectRef idx="0"/>
+    <cs:fontRef idx="minor">
+      <a:schemeClr val="tx1"/>
+    </cs:fontRef>
+    <cs:spPr>
+      <a:ln w="9525" cap="flat" cmpd="sng" algn="ctr">
+        <a:solidFill>
+          <a:schemeClr val="tx1">
+            <a:lumMod val="15000"/>
+            <a:lumOff val="85000"/>
+          </a:schemeClr>
+        </a:solidFill>
+        <a:round/>
+      </a:ln>
+    </cs:spPr>
+  </cs:gridlineMajor>
+  <cs:gridlineMinor>
+    <cs:lnRef idx="0"/>
+    <cs:fillRef idx="0"/>
+    <cs:effectRef idx="0"/>
+    <cs:fontRef idx="minor">
+      <a:schemeClr val="tx1"/>
+    </cs:fontRef>
+    <cs:spPr>
+      <a:ln w="9525" cap="flat" cmpd="sng" algn="ctr">
+        <a:solidFill>
+          <a:schemeClr val="tx1">
+            <a:lumMod val="5000"/>
+            <a:lumOff val="95000"/>
+          </a:schemeClr>
+        </a:solidFill>
+        <a:round/>
+      </a:ln>
+    </cs:spPr>
+  </cs:gridlineMinor>
+  <cs:hiLoLine>
+    <cs:lnRef idx="0"/>
+    <cs:fillRef idx="0"/>
+    <cs:effectRef idx="0"/>
+    <cs:fontRef idx="minor">
+      <a:schemeClr val="tx1"/>
+    </cs:fontRef>
+    <cs:spPr>
+      <a:ln w="9525" cap="flat" cmpd="sng" algn="ctr">
+        <a:solidFill>
+          <a:schemeClr val="tx1">
+            <a:lumMod val="75000"/>
+            <a:lumOff val="25000"/>
+          </a:schemeClr>
+        </a:solidFill>
+        <a:round/>
+      </a:ln>
+    </cs:spPr>
+  </cs:hiLoLine>
+  <cs:leaderLine>
+    <cs:lnRef idx="0"/>
+    <cs:fillRef idx="0"/>
+    <cs:effectRef idx="0"/>
+    <cs:fontRef idx="minor">
+      <a:schemeClr val="tx1"/>
+    </cs:fontRef>
+    <cs:spPr>
+      <a:ln w="9525" cap="flat" cmpd="sng" algn="ctr">
+        <a:solidFill>
+          <a:schemeClr val="tx1">
+            <a:lumMod val="35000"/>
+            <a:lumOff val="65000"/>
+          </a:schemeClr>
+        </a:solidFill>
+        <a:round/>
+      </a:ln>
+    </cs:spPr>
+  </cs:leaderLine>
+  <cs:legend>
+    <cs:lnRef idx="0"/>
+    <cs:fillRef idx="0"/>
+    <cs:effectRef idx="0"/>
+    <cs:fontRef idx="minor">
+      <a:schemeClr val="tx1">
+        <a:lumMod val="65000"/>
+        <a:lumOff val="35000"/>
+      </a:schemeClr>
+    </cs:fontRef>
+    <cs:defRPr sz="900" kern="1200"/>
+  </cs:legend>
+  <cs:plotArea mods="allowNoFillOverride allowNoLineOverride">
+    <cs:lnRef idx="0"/>
+    <cs:fillRef idx="0"/>
+    <cs:effectRef idx="0"/>
+    <cs:fontRef idx="minor">
+      <a:schemeClr val="tx1"/>
+    </cs:fontRef>
+  </cs:plotArea>
+  <cs:plotArea3D mods="allowNoFillOverride allowNoLineOverride">
+    <cs:lnRef idx="0"/>
+    <cs:fillRef idx="0"/>
+    <cs:effectRef idx="0"/>
+    <cs:fontRef idx="minor">
+      <a:schemeClr val="tx1"/>
+    </cs:fontRef>
+  </cs:plotArea3D>
+  <cs:seriesAxis>
+    <cs:lnRef idx="0"/>
+    <cs:fillRef idx="0"/>
+    <cs:effectRef idx="0"/>
+    <cs:fontRef idx="minor">
+      <a:schemeClr val="tx1">
+        <a:lumMod val="65000"/>
+        <a:lumOff val="35000"/>
+      </a:schemeClr>
+    </cs:fontRef>
+    <cs:defRPr sz="900" kern="1200"/>
+  </cs:seriesAxis>
+  <cs:seriesLine>
+    <cs:lnRef idx="0"/>
+    <cs:fillRef idx="0"/>
+    <cs:effectRef idx="0"/>
+    <cs:fontRef idx="minor">
+      <a:schemeClr val="tx1"/>
+    </cs:fontRef>
+    <cs:spPr>
+      <a:ln w="9525" cap="flat" cmpd="sng" algn="ctr">
+        <a:solidFill>
+          <a:schemeClr val="tx1">
+            <a:lumMod val="35000"/>
+            <a:lumOff val="65000"/>
+          </a:schemeClr>
+        </a:solidFill>
+        <a:round/>
+      </a:ln>
+    </cs:spPr>
+  </cs:seriesLine>
+  <cs:title>
+    <cs:lnRef idx="0"/>
+    <cs:fillRef idx="0"/>
+    <cs:effectRef idx="0"/>
+    <cs:fontRef idx="minor">
+      <a:schemeClr val="tx1">
+        <a:lumMod val="65000"/>
+        <a:lumOff val="35000"/>
+      </a:schemeClr>
+    </cs:fontRef>
+    <cs:defRPr sz="1400" b="0" kern="1200" spc="0" baseline="0"/>
+  </cs:title>
+  <cs:trendline>
+    <cs:lnRef idx="0">
+      <cs:styleClr val="auto"/>
+    </cs:lnRef>
+    <cs:fillRef idx="0"/>
+    <cs:effectRef idx="0"/>
+    <cs:fontRef idx="minor">
+      <a:schemeClr val="tx1"/>
+    </cs:fontRef>
+    <cs:spPr>
+      <a:ln w="19050" cap="rnd">
+        <a:solidFill>
+          <a:schemeClr val="phClr"/>
+        </a:solidFill>
+        <a:prstDash val="sysDot"/>
+      </a:ln>
+    </cs:spPr>
+  </cs:trendline>
+  <cs:trendlineLabel>
+    <cs:lnRef idx="0"/>
+    <cs:fillRef idx="0"/>
+    <cs:effectRef idx="0"/>
+    <cs:fontRef idx="minor">
+      <a:schemeClr val="tx1">
+        <a:lumMod val="65000"/>
+        <a:lumOff val="35000"/>
+      </a:schemeClr>
+    </cs:fontRef>
+    <cs:defRPr sz="900" kern="1200"/>
+  </cs:trendlineLabel>
+  <cs:upBar>
+    <cs:lnRef idx="0"/>
+    <cs:fillRef idx="0"/>
+    <cs:effectRef idx="0"/>
+    <cs:fontRef idx="minor">
+      <a:schemeClr val="dk1"/>
+    </cs:fontRef>
+    <cs:spPr>
+      <a:solidFill>
+        <a:schemeClr val="lt1"/>
+      </a:solidFill>
+      <a:ln w="9525">
+        <a:solidFill>
+          <a:schemeClr val="tx1">
+            <a:lumMod val="15000"/>
+            <a:lumOff val="85000"/>
+          </a:schemeClr>
+        </a:solidFill>
+      </a:ln>
+    </cs:spPr>
+  </cs:upBar>
+  <cs:valueAxis>
+    <cs:lnRef idx="0"/>
+    <cs:fillRef idx="0"/>
+    <cs:effectRef idx="0"/>
+    <cs:fontRef idx="minor">
+      <a:schemeClr val="tx1">
+        <a:lumMod val="65000"/>
+        <a:lumOff val="35000"/>
+      </a:schemeClr>
+    </cs:fontRef>
+    <cs:defRPr sz="900" kern="1200"/>
+  </cs:valueAxis>
+  <cs:wall>
+    <cs:lnRef idx="0"/>
+    <cs:fillRef idx="0"/>
+    <cs:effectRef idx="0"/>
+    <cs:fontRef idx="minor">
+      <a:schemeClr val="tx1"/>
+    </cs:fontRef>
+    <cs:spPr>
+      <a:noFill/>
+      <a:ln>
+        <a:noFill/>
+      </a:ln>
+    </cs:spPr>
+  </cs:wall>
+</cs:chartStyle>
+</file>
+
+<file path=word/charts/style2.xml><?xml version="1.0" encoding="utf-8"?>
+<cs:chartStyle xmlns:cs="http://schemas.microsoft.com/office/drawing/2012/chartStyle" xmlns:a="http://schemas.openxmlformats.org/drawingml/2006/main" id="201">
+  <cs:axisTitle>
+    <cs:lnRef idx="0"/>
+    <cs:fillRef idx="0"/>
+    <cs:effectRef idx="0"/>
+    <cs:fontRef idx="minor">
+      <a:schemeClr val="tx1">
+        <a:lumMod val="65000"/>
+        <a:lumOff val="35000"/>
+      </a:schemeClr>
+    </cs:fontRef>
+    <cs:defRPr sz="1000" kern="1200"/>
+  </cs:axisTitle>
+  <cs:categoryAxis>
+    <cs:lnRef idx="0"/>
+    <cs:fillRef idx="0"/>
+    <cs:effectRef idx="0"/>
+    <cs:fontRef idx="minor">
+      <a:schemeClr val="tx1">
+        <a:lumMod val="65000"/>
+        <a:lumOff val="35000"/>
+      </a:schemeClr>
+    </cs:fontRef>
+    <cs:spPr>
+      <a:ln w="9525" cap="flat" cmpd="sng" algn="ctr">
+        <a:solidFill>
+          <a:schemeClr val="tx1">
+            <a:lumMod val="15000"/>
+            <a:lumOff val="85000"/>
+          </a:schemeClr>
+        </a:solidFill>
+        <a:round/>
+      </a:ln>
+    </cs:spPr>
+    <cs:defRPr sz="900" kern="1200"/>
+  </cs:categoryAxis>
+  <cs:chartArea mods="allowNoFillOverride allowNoLineOverride">
+    <cs:lnRef idx="0"/>
+    <cs:fillRef idx="0"/>
+    <cs:effectRef idx="0"/>
+    <cs:fontRef idx="minor">
+      <a:schemeClr val="tx1"/>
+    </cs:fontRef>
+    <cs:spPr>
+      <a:solidFill>
+        <a:schemeClr val="bg1"/>
+      </a:solidFill>
+      <a:ln w="9525" cap="flat" cmpd="sng" algn="ctr">
+        <a:solidFill>
+          <a:schemeClr val="tx1">
+            <a:lumMod val="15000"/>
+            <a:lumOff val="85000"/>
+          </a:schemeClr>
+        </a:solidFill>
+        <a:round/>
+      </a:ln>
+    </cs:spPr>
+    <cs:defRPr sz="1000" kern="1200"/>
+  </cs:chartArea>
+  <cs:dataLabel>
+    <cs:lnRef idx="0"/>
+    <cs:fillRef idx="0"/>
+    <cs:effectRef idx="0"/>
+    <cs:fontRef idx="minor">
+      <a:schemeClr val="tx1">
+        <a:lumMod val="75000"/>
+        <a:lumOff val="25000"/>
+      </a:schemeClr>
+    </cs:fontRef>
+    <cs:defRPr sz="900" kern="1200"/>
+  </cs:dataLabel>
+  <cs:dataLabelCallout>
+    <cs:lnRef idx="0"/>
+    <cs:fillRef idx="0"/>
+    <cs:effectRef idx="0"/>
+    <cs:fontRef idx="minor">
+      <a:schemeClr val="dk1">
+        <a:lumMod val="65000"/>
+        <a:lumOff val="35000"/>
+      </a:schemeClr>
+    </cs:fontRef>
+    <cs:spPr>
+      <a:solidFill>
+        <a:schemeClr val="lt1"/>
+      </a:solidFill>
+      <a:ln>
+        <a:solidFill>
+          <a:schemeClr val="dk1">
+            <a:lumMod val="25000"/>
+            <a:lumOff val="75000"/>
+          </a:schemeClr>
+        </a:solidFill>
+      </a:ln>
+    </cs:spPr>
+    <cs:defRPr sz="900" kern="1200"/>
+    <cs:bodyPr rot="0" spcFirstLastPara="1" vertOverflow="clip" horzOverflow="clip" vert="horz" wrap="square" lIns="36576" tIns="18288" rIns="36576" bIns="18288" anchor="ctr" anchorCtr="1">
+      <a:spAutoFit/>
+    </cs:bodyPr>
+  </cs:dataLabelCallout>
+  <cs:dataPoint>
+    <cs:lnRef idx="0"/>
+    <cs:fillRef idx="1">
+      <cs:styleClr val="auto"/>
+    </cs:fillRef>
+    <cs:effectRef idx="0"/>
+    <cs:fontRef idx="minor">
+      <a:schemeClr val="tx1"/>
+    </cs:fontRef>
+  </cs:dataPoint>
+  <cs:dataPoint3D>
+    <cs:lnRef idx="0"/>
+    <cs:fillRef idx="1">
+      <cs:styleClr val="auto"/>
+    </cs:fillRef>
+    <cs:effectRef idx="0"/>
+    <cs:fontRef idx="minor">
+      <a:schemeClr val="tx1"/>
+    </cs:fontRef>
+  </cs:dataPoint3D>
+  <cs:dataPointLine>
+    <cs:lnRef idx="0">
+      <cs:styleClr val="auto"/>
+    </cs:lnRef>
+    <cs:fillRef idx="1"/>
+    <cs:effectRef idx="0"/>
+    <cs:fontRef idx="minor">
+      <a:schemeClr val="tx1"/>
+    </cs:fontRef>
+    <cs:spPr>
+      <a:ln w="28575" cap="rnd">
+        <a:solidFill>
+          <a:schemeClr val="phClr"/>
+        </a:solidFill>
+        <a:round/>
+      </a:ln>
+    </cs:spPr>
+  </cs:dataPointLine>
+  <cs:dataPointMarker>
+    <cs:lnRef idx="0">
+      <cs:styleClr val="auto"/>
+    </cs:lnRef>
+    <cs:fillRef idx="1">
+      <cs:styleClr val="auto"/>
+    </cs:fillRef>
+    <cs:effectRef idx="0"/>
+    <cs:fontRef idx="minor">
+      <a:schemeClr val="tx1"/>
+    </cs:fontRef>
+    <cs:spPr>
+      <a:ln w="9525">
+        <a:solidFill>
+          <a:schemeClr val="phClr"/>
+        </a:solidFill>
+      </a:ln>
+    </cs:spPr>
+  </cs:dataPointMarker>
+  <cs:dataPointMarkerLayout symbol="circle" size="5"/>
+  <cs:dataPointWireframe>
+    <cs:lnRef idx="0">
+      <cs:styleClr val="auto"/>
+    </cs:lnRef>
+    <cs:fillRef idx="1"/>
+    <cs:effectRef idx="0"/>
+    <cs:fontRef idx="minor">
+      <a:schemeClr val="tx1"/>
+    </cs:fontRef>
+    <cs:spPr>
+      <a:ln w="9525" cap="rnd">
+        <a:solidFill>
+          <a:schemeClr val="phClr"/>
+        </a:solidFill>
+        <a:round/>
+      </a:ln>
+    </cs:spPr>
+  </cs:dataPointWireframe>
+  <cs:dataTable>
+    <cs:lnRef idx="0"/>
+    <cs:fillRef idx="0"/>
+    <cs:effectRef idx="0"/>
+    <cs:fontRef idx="minor">
+      <a:schemeClr val="tx1">
+        <a:lumMod val="65000"/>
+        <a:lumOff val="35000"/>
+      </a:schemeClr>
+    </cs:fontRef>
+    <cs:spPr>
+      <a:noFill/>
+      <a:ln w="9525" cap="flat" cmpd="sng" algn="ctr">
+        <a:solidFill>
+          <a:schemeClr val="tx1">
+            <a:lumMod val="15000"/>
+            <a:lumOff val="85000"/>
+          </a:schemeClr>
+        </a:solidFill>
+        <a:round/>
+      </a:ln>
+    </cs:spPr>
+    <cs:defRPr sz="900" kern="1200"/>
+  </cs:dataTable>
+  <cs:downBar>
+    <cs:lnRef idx="0"/>
+    <cs:fillRef idx="0"/>
+    <cs:effectRef idx="0"/>
+    <cs:fontRef idx="minor">
+      <a:schemeClr val="dk1"/>
+    </cs:fontRef>
+    <cs:spPr>
+      <a:solidFill>
+        <a:schemeClr val="dk1">
+          <a:lumMod val="65000"/>
+          <a:lumOff val="35000"/>
+        </a:schemeClr>
+      </a:solidFill>
+      <a:ln w="9525">
+        <a:solidFill>
+          <a:schemeClr val="tx1">
+            <a:lumMod val="65000"/>
+            <a:lumOff val="35000"/>
+          </a:schemeClr>
+        </a:solidFill>
+      </a:ln>
+    </cs:spPr>
+  </cs:downBar>
+  <cs:dropLine>
+    <cs:lnRef idx="0"/>
+    <cs:fillRef idx="0"/>
+    <cs:effectRef idx="0"/>
+    <cs:fontRef idx="minor">
+      <a:schemeClr val="tx1"/>
+    </cs:fontRef>
+    <cs:spPr>
+      <a:ln w="9525" cap="flat" cmpd="sng" algn="ctr">
+        <a:solidFill>
+          <a:schemeClr val="tx1">
+            <a:lumMod val="35000"/>
+            <a:lumOff val="65000"/>
+          </a:schemeClr>
+        </a:solidFill>
+        <a:round/>
+      </a:ln>
+    </cs:spPr>
+  </cs:dropLine>
+  <cs:errorBar>
+    <cs:lnRef idx="0"/>
+    <cs:fillRef idx="0"/>
+    <cs:effectRef idx="0"/>
+    <cs:fontRef idx="minor">
+      <a:schemeClr val="tx1"/>
+    </cs:fontRef>
+    <cs:spPr>
+      <a:ln w="9525" cap="flat" cmpd="sng" algn="ctr">
+        <a:solidFill>
+          <a:schemeClr val="tx1">
+            <a:lumMod val="65000"/>
+            <a:lumOff val="35000"/>
+          </a:schemeClr>
+        </a:solidFill>
+        <a:round/>
+      </a:ln>
+    </cs:spPr>
+  </cs:errorBar>
+  <cs:floor>
+    <cs:lnRef idx="0"/>
+    <cs:fillRef idx="0"/>
+    <cs:effectRef idx="0"/>
+    <cs:fontRef idx="minor">
+      <a:schemeClr val="tx1"/>
+    </cs:fontRef>
+    <cs:spPr>
+      <a:noFill/>
+      <a:ln>
+        <a:noFill/>
+      </a:ln>
+    </cs:spPr>
+  </cs:floor>
+  <cs:gridlineMajor>
+    <cs:lnRef idx="0"/>
+    <cs:fillRef idx="0"/>
+    <cs:effectRef idx="0"/>
+    <cs:fontRef idx="minor">
+      <a:schemeClr val="tx1"/>
+    </cs:fontRef>
+    <cs:spPr>
+      <a:ln w="9525" cap="flat" cmpd="sng" algn="ctr">
+        <a:solidFill>
+          <a:schemeClr val="tx1">
+            <a:lumMod val="15000"/>
+            <a:lumOff val="85000"/>
+          </a:schemeClr>
+        </a:solidFill>
+        <a:round/>
+      </a:ln>
+    </cs:spPr>
+  </cs:gridlineMajor>
+  <cs:gridlineMinor>
+    <cs:lnRef idx="0"/>
+    <cs:fillRef idx="0"/>
+    <cs:effectRef idx="0"/>
+    <cs:fontRef idx="minor">
+      <a:schemeClr val="tx1"/>
+    </cs:fontRef>
+    <cs:spPr>
+      <a:ln w="9525" cap="flat" cmpd="sng" algn="ctr">
+        <a:solidFill>
+          <a:schemeClr val="tx1">
+            <a:lumMod val="5000"/>
+            <a:lumOff val="95000"/>
+          </a:schemeClr>
+        </a:solidFill>
+        <a:round/>
+      </a:ln>
+    </cs:spPr>
+  </cs:gridlineMinor>
+  <cs:hiLoLine>
+    <cs:lnRef idx="0"/>
+    <cs:fillRef idx="0"/>
+    <cs:effectRef idx="0"/>
+    <cs:fontRef idx="minor">
+      <a:schemeClr val="tx1"/>
+    </cs:fontRef>
+    <cs:spPr>
+      <a:ln w="9525" cap="flat" cmpd="sng" algn="ctr">
+        <a:solidFill>
+          <a:schemeClr val="tx1">
+            <a:lumMod val="75000"/>
+            <a:lumOff val="25000"/>
+          </a:schemeClr>
+        </a:solidFill>
+        <a:round/>
+      </a:ln>
+    </cs:spPr>
+  </cs:hiLoLine>
+  <cs:leaderLine>
+    <cs:lnRef idx="0"/>
+    <cs:fillRef idx="0"/>
+    <cs:effectRef idx="0"/>
+    <cs:fontRef idx="minor">
+      <a:schemeClr val="tx1"/>
+    </cs:fontRef>
+    <cs:spPr>
+      <a:ln w="9525" cap="flat" cmpd="sng" algn="ctr">
+        <a:solidFill>
+          <a:schemeClr val="tx1">
+            <a:lumMod val="35000"/>
+            <a:lumOff val="65000"/>
+          </a:schemeClr>
+        </a:solidFill>
+        <a:round/>
+      </a:ln>
+    </cs:spPr>
+  </cs:leaderLine>
+  <cs:legend>
+    <cs:lnRef idx="0"/>
+    <cs:fillRef idx="0"/>
+    <cs:effectRef idx="0"/>
+    <cs:fontRef idx="minor">
+      <a:schemeClr val="tx1">
+        <a:lumMod val="65000"/>
+        <a:lumOff val="35000"/>
+      </a:schemeClr>
+    </cs:fontRef>
+    <cs:defRPr sz="900" kern="1200"/>
+  </cs:legend>
+  <cs:plotArea mods="allowNoFillOverride allowNoLineOverride">
+    <cs:lnRef idx="0"/>
+    <cs:fillRef idx="0"/>
+    <cs:effectRef idx="0"/>
+    <cs:fontRef idx="minor">
+      <a:schemeClr val="tx1"/>
+    </cs:fontRef>
+  </cs:plotArea>
+  <cs:plotArea3D mods="allowNoFillOverride allowNoLineOverride">
+    <cs:lnRef idx="0"/>
+    <cs:fillRef idx="0"/>
+    <cs:effectRef idx="0"/>
+    <cs:fontRef idx="minor">
+      <a:schemeClr val="tx1"/>
+    </cs:fontRef>
+  </cs:plotArea3D>
+  <cs:seriesAxis>
+    <cs:lnRef idx="0"/>
+    <cs:fillRef idx="0"/>
+    <cs:effectRef idx="0"/>
+    <cs:fontRef idx="minor">
+      <a:schemeClr val="tx1">
+        <a:lumMod val="65000"/>
+        <a:lumOff val="35000"/>
+      </a:schemeClr>
+    </cs:fontRef>
+    <cs:defRPr sz="900" kern="1200"/>
+  </cs:seriesAxis>
+  <cs:seriesLine>
+    <cs:lnRef idx="0"/>
+    <cs:fillRef idx="0"/>
+    <cs:effectRef idx="0"/>
+    <cs:fontRef idx="minor">
+      <a:schemeClr val="tx1"/>
+    </cs:fontRef>
+    <cs:spPr>
+      <a:ln w="9525" cap="flat" cmpd="sng" algn="ctr">
+        <a:solidFill>
+          <a:schemeClr val="tx1">
+            <a:lumMod val="35000"/>
+            <a:lumOff val="65000"/>
+          </a:schemeClr>
+        </a:solidFill>
+        <a:round/>
+      </a:ln>
+    </cs:spPr>
+  </cs:seriesLine>
+  <cs:title>
+    <cs:lnRef idx="0"/>
+    <cs:fillRef idx="0"/>
+    <cs:effectRef idx="0"/>
+    <cs:fontRef idx="minor">
+      <a:schemeClr val="tx1">
+        <a:lumMod val="65000"/>
+        <a:lumOff val="35000"/>
+      </a:schemeClr>
+    </cs:fontRef>
+    <cs:defRPr sz="1400" b="0" kern="1200" spc="0" baseline="0"/>
+  </cs:title>
+  <cs:trendline>
+    <cs:lnRef idx="0">
+      <cs:styleClr val="auto"/>
+    </cs:lnRef>
+    <cs:fillRef idx="0"/>
+    <cs:effectRef idx="0"/>
+    <cs:fontRef idx="minor">
+      <a:schemeClr val="tx1"/>
+    </cs:fontRef>
+    <cs:spPr>
+      <a:ln w="19050" cap="rnd">
+        <a:solidFill>
+          <a:schemeClr val="phClr"/>
+        </a:solidFill>
+        <a:prstDash val="sysDot"/>
+      </a:ln>
+    </cs:spPr>
+  </cs:trendline>
+  <cs:trendlineLabel>
+    <cs:lnRef idx="0"/>
+    <cs:fillRef idx="0"/>
+    <cs:effectRef idx="0"/>
+    <cs:fontRef idx="minor">
+      <a:schemeClr val="tx1">
+        <a:lumMod val="65000"/>
+        <a:lumOff val="35000"/>
+      </a:schemeClr>
+    </cs:fontRef>
+    <cs:defRPr sz="900" kern="1200"/>
+  </cs:trendlineLabel>
+  <cs:upBar>
+    <cs:lnRef idx="0"/>
+    <cs:fillRef idx="0"/>
+    <cs:effectRef idx="0"/>
+    <cs:fontRef idx="minor">
+      <a:schemeClr val="dk1"/>
+    </cs:fontRef>
+    <cs:spPr>
+      <a:solidFill>
+        <a:schemeClr val="lt1"/>
+      </a:solidFill>
+      <a:ln w="9525">
+        <a:solidFill>
+          <a:schemeClr val="tx1">
+            <a:lumMod val="15000"/>
+            <a:lumOff val="85000"/>
+          </a:schemeClr>
+        </a:solidFill>
+      </a:ln>
+    </cs:spPr>
+  </cs:upBar>
+  <cs:valueAxis>
+    <cs:lnRef idx="0"/>
+    <cs:fillRef idx="0"/>
+    <cs:effectRef idx="0"/>
+    <cs:fontRef idx="minor">
+      <a:schemeClr val="tx1">
+        <a:lumMod val="65000"/>
+        <a:lumOff val="35000"/>
+      </a:schemeClr>
+    </cs:fontRef>
+    <cs:defRPr sz="900" kern="1200"/>
+  </cs:valueAxis>
+  <cs:wall>
+    <cs:lnRef idx="0"/>
+    <cs:fillRef idx="0"/>
+    <cs:effectRef idx="0"/>
+    <cs:fontRef idx="minor">
+      <a:schemeClr val="tx1"/>
+    </cs:fontRef>
+    <cs:spPr>
+      <a:noFill/>
+      <a:ln>
+        <a:noFill/>
+      </a:ln>
+    </cs:spPr>
+  </cs:wall>
+</cs:chartStyle>
+</file>
+
 <file path=word/theme/theme1.xml><?xml version="1.0" encoding="utf-8"?>
 <a:theme xmlns:a="http://schemas.openxmlformats.org/drawingml/2006/main" name="Office Theme">
   <a:themeElements>

</xml_diff>